<commit_message>
Add error message: which flight conflict with the newly eited or added flight
</commit_message>
<xml_diff>
--- a/ReadmeTodos.docx
+++ b/ReadmeTodos.docx
@@ -50,6 +50,13 @@
         </w:rPr>
         <w:t>Layout change, display arrival time and departure time</w:t>
       </w:r>
+      <w:r>
+        <w:rPr>
+          <w:rFonts w:hint="eastAsia"/>
+          <w:lang w:val="en-US"/>
+        </w:rPr>
+        <w:t xml:space="preserve">  -- ok</w:t>
+      </w:r>
     </w:p>
     <w:p>
       <w:pPr>
@@ -76,6 +83,8 @@
         </w:rPr>
         <w:t xml:space="preserve"> Change function</w:t>
       </w:r>
+      <w:bookmarkStart w:id="0" w:name="_GoBack"/>
+      <w:bookmarkEnd w:id="0"/>
     </w:p>
     <w:p>
       <w:pPr>
@@ -119,8 +128,6 @@
         </w:rPr>
         <w:t>EF6NGDG43ESFXCAZTDBFC8K</w:t>
       </w:r>
-      <w:bookmarkStart w:id="0" w:name="_GoBack"/>
-      <w:bookmarkEnd w:id="0"/>
     </w:p>
     <w:sectPr>
       <w:pgSz w:w="11906" w:h="16838"/>

</xml_diff>

<commit_message>
Add menu and rout, place holder component for other examples
</commit_message>
<xml_diff>
--- a/ReadmeTodos.docx
+++ b/ReadmeTodos.docx
@@ -83,8 +83,12 @@
         </w:rPr>
         <w:t xml:space="preserve"> Change function</w:t>
       </w:r>
-      <w:bookmarkStart w:id="0" w:name="_GoBack"/>
-      <w:bookmarkEnd w:id="0"/>
+      <w:r>
+        <w:rPr>
+          <w:lang w:val="en-US"/>
+        </w:rPr>
+        <w:t xml:space="preserve"> -- ok</w:t>
+      </w:r>
     </w:p>
     <w:p>
       <w:pPr>
@@ -111,6 +115,87 @@
         </w:rPr>
         <w:t xml:space="preserve"> Change function</w:t>
       </w:r>
+      <w:r>
+        <w:rPr>
+          <w:lang w:val="en-US"/>
+        </w:rPr>
+        <w:t xml:space="preserve"> </w:t>
+      </w:r>
+      <w:r>
+        <w:rPr>
+          <w:lang w:val="en-US"/>
+        </w:rPr>
+        <w:t>–</w:t>
+      </w:r>
+      <w:r>
+        <w:rPr>
+          <w:lang w:val="en-US"/>
+        </w:rPr>
+        <w:t>ok</w:t>
+      </w:r>
+    </w:p>
+    <w:p>
+      <w:pPr>
+        <w:rPr>
+          <w:lang w:val="en-US"/>
+        </w:rPr>
+      </w:pPr>
+      <w:r>
+        <w:rPr>
+          <w:lang w:val="en-US"/>
+        </w:rPr>
+        <w:t>07/07/2016</w:t>
+      </w:r>
+    </w:p>
+    <w:p>
+      <w:pPr>
+        <w:pStyle w:val="ListParagraph"/>
+        <w:numPr>
+          <w:ilvl w:val="0"/>
+          <w:numId w:val="2"/>
+        </w:numPr>
+        <w:rPr>
+          <w:lang w:val="en-US"/>
+        </w:rPr>
+      </w:pPr>
+      <w:r>
+        <w:rPr>
+          <w:lang w:val="en-US"/>
+        </w:rPr>
+        <w:t>Add route for flights</w:t>
+      </w:r>
+    </w:p>
+    <w:p>
+      <w:pPr>
+        <w:pStyle w:val="ListParagraph"/>
+        <w:numPr>
+          <w:ilvl w:val="0"/>
+          <w:numId w:val="2"/>
+        </w:numPr>
+        <w:rPr>
+          <w:lang w:val="en-US"/>
+        </w:rPr>
+      </w:pPr>
+      <w:r>
+        <w:rPr>
+          <w:lang w:val="en-US"/>
+        </w:rPr>
+        <w:t>Add My tasks menu list on the left of page</w:t>
+      </w:r>
+    </w:p>
+    <w:p>
+      <w:pPr>
+        <w:pStyle w:val="ListParagraph"/>
+        <w:numPr>
+          <w:ilvl w:val="0"/>
+          <w:numId w:val="2"/>
+        </w:numPr>
+        <w:rPr>
+          <w:lang w:val="en-US"/>
+        </w:rPr>
+      </w:pPr>
+      <w:bookmarkStart w:id="0" w:name="_GoBack"/>
+      <w:bookmarkEnd w:id="0"/>
     </w:p>
     <w:p>
       <w:pPr>
@@ -142,6 +227,95 @@
 <file path=word/numbering.xml><?xml version="1.0" encoding="utf-8"?>
 <w:numbering xmlns:wpc="http://schemas.microsoft.com/office/word/2010/wordprocessingCanvas" xmlns:mc="http://schemas.openxmlformats.org/markup-compatibility/2006" xmlns:o="urn:schemas-microsoft-com:office:office" xmlns:r="http://schemas.openxmlformats.org/officeDocument/2006/relationships" xmlns:m="http://schemas.openxmlformats.org/officeDocument/2006/math" xmlns:v="urn:schemas-microsoft-com:vml" xmlns:wp14="http://schemas.microsoft.com/office/word/2010/wordprocessingDrawing" xmlns:wp="http://schemas.openxmlformats.org/drawingml/2006/wordprocessingDrawing" xmlns:w10="urn:schemas-microsoft-com:office:word" xmlns:w="http://schemas.openxmlformats.org/wordprocessingml/2006/main" xmlns:w14="http://schemas.microsoft.com/office/word/2010/wordml" xmlns:wpg="http://schemas.microsoft.com/office/word/2010/wordprocessingGroup" xmlns:wpi="http://schemas.microsoft.com/office/word/2010/wordprocessingInk" xmlns:wne="http://schemas.microsoft.com/office/word/2006/wordml" xmlns:wps="http://schemas.microsoft.com/office/word/2010/wordprocessingShape" mc:Ignorable="w14 wp14">
   <w:abstractNum w:abstractNumId="0">
+    <w:nsid w:val="2C5B5F37"/>
+    <w:multiLevelType w:val="hybridMultilevel"/>
+    <w:tmpl w:val="8048BD1E"/>
+    <w:lvl w:ilvl="0" w:tplc="7794D94A">
+      <w:start w:val="1"/>
+      <w:numFmt w:val="decimal"/>
+      <w:lvlText w:val="%1."/>
+      <w:lvlJc w:val="left"/>
+      <w:pPr>
+        <w:ind w:left="1080" w:hanging="360"/>
+      </w:pPr>
+      <w:rPr>
+        <w:rFonts w:hint="default"/>
+      </w:rPr>
+    </w:lvl>
+    <w:lvl w:ilvl="1" w:tplc="0C090019" w:tentative="1">
+      <w:start w:val="1"/>
+      <w:numFmt w:val="lowerLetter"/>
+      <w:lvlText w:val="%2."/>
+      <w:lvlJc w:val="left"/>
+      <w:pPr>
+        <w:ind w:left="1800" w:hanging="360"/>
+      </w:pPr>
+    </w:lvl>
+    <w:lvl w:ilvl="2" w:tplc="0C09001B" w:tentative="1">
+      <w:start w:val="1"/>
+      <w:numFmt w:val="lowerRoman"/>
+      <w:lvlText w:val="%3."/>
+      <w:lvlJc w:val="right"/>
+      <w:pPr>
+        <w:ind w:left="2520" w:hanging="180"/>
+      </w:pPr>
+    </w:lvl>
+    <w:lvl w:ilvl="3" w:tplc="0C09000F" w:tentative="1">
+      <w:start w:val="1"/>
+      <w:numFmt w:val="decimal"/>
+      <w:lvlText w:val="%4."/>
+      <w:lvlJc w:val="left"/>
+      <w:pPr>
+        <w:ind w:left="3240" w:hanging="360"/>
+      </w:pPr>
+    </w:lvl>
+    <w:lvl w:ilvl="4" w:tplc="0C090019" w:tentative="1">
+      <w:start w:val="1"/>
+      <w:numFmt w:val="lowerLetter"/>
+      <w:lvlText w:val="%5."/>
+      <w:lvlJc w:val="left"/>
+      <w:pPr>
+        <w:ind w:left="3960" w:hanging="360"/>
+      </w:pPr>
+    </w:lvl>
+    <w:lvl w:ilvl="5" w:tplc="0C09001B" w:tentative="1">
+      <w:start w:val="1"/>
+      <w:numFmt w:val="lowerRoman"/>
+      <w:lvlText w:val="%6."/>
+      <w:lvlJc w:val="right"/>
+      <w:pPr>
+        <w:ind w:left="4680" w:hanging="180"/>
+      </w:pPr>
+    </w:lvl>
+    <w:lvl w:ilvl="6" w:tplc="0C09000F" w:tentative="1">
+      <w:start w:val="1"/>
+      <w:numFmt w:val="decimal"/>
+      <w:lvlText w:val="%7."/>
+      <w:lvlJc w:val="left"/>
+      <w:pPr>
+        <w:ind w:left="5400" w:hanging="360"/>
+      </w:pPr>
+    </w:lvl>
+    <w:lvl w:ilvl="7" w:tplc="0C090019" w:tentative="1">
+      <w:start w:val="1"/>
+      <w:numFmt w:val="lowerLetter"/>
+      <w:lvlText w:val="%8."/>
+      <w:lvlJc w:val="left"/>
+      <w:pPr>
+        <w:ind w:left="6120" w:hanging="360"/>
+      </w:pPr>
+    </w:lvl>
+    <w:lvl w:ilvl="8" w:tplc="0C09001B" w:tentative="1">
+      <w:start w:val="1"/>
+      <w:numFmt w:val="lowerRoman"/>
+      <w:lvlText w:val="%9."/>
+      <w:lvlJc w:val="right"/>
+      <w:pPr>
+        <w:ind w:left="6840" w:hanging="180"/>
+      </w:pPr>
+    </w:lvl>
+  </w:abstractNum>
+  <w:abstractNum w:abstractNumId="1">
     <w:nsid w:val="6EB31742"/>
     <w:multiLevelType w:val="hybridMultilevel"/>
     <w:tmpl w:val="45683C34"/>
@@ -231,6 +405,9 @@
     </w:lvl>
   </w:abstractNum>
   <w:num w:numId="1">
+    <w:abstractNumId w:val="1"/>
+  </w:num>
+  <w:num w:numId="2">
     <w:abstractNumId w:val="0"/>
   </w:num>
 </w:numbering>

</xml_diff>